<commit_message>
edited doku and changed structure
</commit_message>
<xml_diff>
--- a/doku/m294_doku_Larry.docx
+++ b/doku/m294_doku_Larry.docx
@@ -3435,7 +3435,1847 @@
     </w:p>
     <w:p>
       <w:r>
-        <w:t>lol</w:t>
+        <w:t>L</w:t>
+      </w:r>
+      <w:r>
+        <w:t>ol</w:t>
+      </w:r>
+    </w:p>
+    <w:p/>
+    <w:p>
+      <w:pPr>
+        <w:pStyle w:val="berschrift1"/>
+      </w:pPr>
+      <w:r>
+        <w:t>JavaScript</w:t>
+      </w:r>
+    </w:p>
+    <w:p>
+      <w:pPr>
+        <w:pStyle w:val="berschrift2"/>
+      </w:pPr>
+      <w:r>
+        <w:t>Einbinden</w:t>
+      </w:r>
+    </w:p>
+    <w:p>
+      <w:r>
+        <w:t>Am Schluss einbinden oder so im header:</w:t>
+      </w:r>
+    </w:p>
+    <w:p>
+      <w:pPr>
+        <w:shd w:val="clear" w:color="auto" w:fill="1E1E1E"/>
+        <w:spacing w:after="0" w:line="285" w:lineRule="atLeast"/>
+        <w:rPr>
+          <w:rFonts w:ascii="Consolas" w:eastAsia="Times New Roman" w:hAnsi="Consolas" w:cs="Times New Roman"/>
+          <w:color w:val="D4D4D4"/>
+          <w:sz w:val="21"/>
+          <w:szCs w:val="21"/>
+          <w:lang w:val="en-US" w:eastAsia="de-CH"/>
+        </w:rPr>
+      </w:pPr>
+      <w:r>
+        <w:rPr>
+          <w:rFonts w:ascii="Consolas" w:eastAsia="Times New Roman" w:hAnsi="Consolas" w:cs="Times New Roman"/>
+          <w:color w:val="808080"/>
+          <w:sz w:val="21"/>
+          <w:szCs w:val="21"/>
+          <w:lang w:val="en-US" w:eastAsia="de-CH"/>
+        </w:rPr>
+        <w:t>&lt;</w:t>
+      </w:r>
+      <w:r>
+        <w:rPr>
+          <w:rFonts w:ascii="Consolas" w:eastAsia="Times New Roman" w:hAnsi="Consolas" w:cs="Times New Roman"/>
+          <w:color w:val="569CD6"/>
+          <w:sz w:val="21"/>
+          <w:szCs w:val="21"/>
+          <w:lang w:val="en-US" w:eastAsia="de-CH"/>
+        </w:rPr>
+        <w:t>script</w:t>
+      </w:r>
+      <w:r>
+        <w:rPr>
+          <w:rFonts w:ascii="Consolas" w:eastAsia="Times New Roman" w:hAnsi="Consolas" w:cs="Times New Roman"/>
+          <w:color w:val="D4D4D4"/>
+          <w:sz w:val="21"/>
+          <w:szCs w:val="21"/>
+          <w:lang w:val="en-US" w:eastAsia="de-CH"/>
+        </w:rPr>
+        <w:t xml:space="preserve"> </w:t>
+      </w:r>
+      <w:r>
+        <w:rPr>
+          <w:rFonts w:ascii="Consolas" w:eastAsia="Times New Roman" w:hAnsi="Consolas" w:cs="Times New Roman"/>
+          <w:color w:val="9CDCFE"/>
+          <w:sz w:val="21"/>
+          <w:szCs w:val="21"/>
+          <w:lang w:val="en-US" w:eastAsia="de-CH"/>
+        </w:rPr>
+        <w:t>src</w:t>
+      </w:r>
+      <w:r>
+        <w:rPr>
+          <w:rFonts w:ascii="Consolas" w:eastAsia="Times New Roman" w:hAnsi="Consolas" w:cs="Times New Roman"/>
+          <w:color w:val="D4D4D4"/>
+          <w:sz w:val="21"/>
+          <w:szCs w:val="21"/>
+          <w:lang w:val="en-US" w:eastAsia="de-CH"/>
+        </w:rPr>
+        <w:t>=</w:t>
+      </w:r>
+      <w:r>
+        <w:rPr>
+          <w:rFonts w:ascii="Consolas" w:eastAsia="Times New Roman" w:hAnsi="Consolas" w:cs="Times New Roman"/>
+          <w:color w:val="CE9178"/>
+          <w:sz w:val="21"/>
+          <w:szCs w:val="21"/>
+          <w:lang w:val="en-US" w:eastAsia="de-CH"/>
+        </w:rPr>
+        <w:t>"index.js"</w:t>
+      </w:r>
+      <w:r>
+        <w:rPr>
+          <w:rFonts w:ascii="Consolas" w:eastAsia="Times New Roman" w:hAnsi="Consolas" w:cs="Times New Roman"/>
+          <w:color w:val="D4D4D4"/>
+          <w:sz w:val="21"/>
+          <w:szCs w:val="21"/>
+          <w:lang w:val="en-US" w:eastAsia="de-CH"/>
+        </w:rPr>
+        <w:t xml:space="preserve"> </w:t>
+      </w:r>
+      <w:r>
+        <w:rPr>
+          <w:rFonts w:ascii="Consolas" w:eastAsia="Times New Roman" w:hAnsi="Consolas" w:cs="Times New Roman"/>
+          <w:color w:val="9CDCFE"/>
+          <w:sz w:val="21"/>
+          <w:szCs w:val="21"/>
+          <w:lang w:val="en-US" w:eastAsia="de-CH"/>
+        </w:rPr>
+        <w:t>defer</w:t>
+      </w:r>
+      <w:r>
+        <w:rPr>
+          <w:rFonts w:ascii="Consolas" w:eastAsia="Times New Roman" w:hAnsi="Consolas" w:cs="Times New Roman"/>
+          <w:color w:val="808080"/>
+          <w:sz w:val="21"/>
+          <w:szCs w:val="21"/>
+          <w:lang w:val="en-US" w:eastAsia="de-CH"/>
+        </w:rPr>
+        <w:t>&gt;&lt;/</w:t>
+      </w:r>
+      <w:r>
+        <w:rPr>
+          <w:rFonts w:ascii="Consolas" w:eastAsia="Times New Roman" w:hAnsi="Consolas" w:cs="Times New Roman"/>
+          <w:color w:val="569CD6"/>
+          <w:sz w:val="21"/>
+          <w:szCs w:val="21"/>
+          <w:lang w:val="en-US" w:eastAsia="de-CH"/>
+        </w:rPr>
+        <w:t>script</w:t>
+      </w:r>
+      <w:r>
+        <w:rPr>
+          <w:rFonts w:ascii="Consolas" w:eastAsia="Times New Roman" w:hAnsi="Consolas" w:cs="Times New Roman"/>
+          <w:color w:val="808080"/>
+          <w:sz w:val="21"/>
+          <w:szCs w:val="21"/>
+          <w:lang w:val="en-US" w:eastAsia="de-CH"/>
+        </w:rPr>
+        <w:t>&gt;</w:t>
+      </w:r>
+    </w:p>
+    <w:p>
+      <w:pPr>
+        <w:rPr>
+          <w:lang w:val="en-US"/>
+        </w:rPr>
+      </w:pPr>
+    </w:p>
+    <w:p>
+      <w:r>
+        <w:t xml:space="preserve">Intern </w:t>
+      </w:r>
+    </w:p>
+    <w:p>
+      <w:pPr>
+        <w:shd w:val="clear" w:color="auto" w:fill="1E1E1E"/>
+        <w:spacing w:after="0" w:line="285" w:lineRule="atLeast"/>
+        <w:rPr>
+          <w:rFonts w:ascii="Consolas" w:eastAsia="Times New Roman" w:hAnsi="Consolas" w:cs="Times New Roman"/>
+          <w:color w:val="D4D4D4"/>
+          <w:sz w:val="21"/>
+          <w:szCs w:val="21"/>
+          <w:lang w:val="en-US" w:eastAsia="de-CH"/>
+        </w:rPr>
+      </w:pPr>
+      <w:r>
+        <w:rPr>
+          <w:rFonts w:ascii="Consolas" w:eastAsia="Times New Roman" w:hAnsi="Consolas" w:cs="Times New Roman"/>
+          <w:color w:val="808080"/>
+          <w:sz w:val="21"/>
+          <w:szCs w:val="21"/>
+          <w:lang w:val="en-US" w:eastAsia="de-CH"/>
+        </w:rPr>
+        <w:t>&lt;</w:t>
+      </w:r>
+      <w:r>
+        <w:rPr>
+          <w:rFonts w:ascii="Consolas" w:eastAsia="Times New Roman" w:hAnsi="Consolas" w:cs="Times New Roman"/>
+          <w:color w:val="569CD6"/>
+          <w:sz w:val="21"/>
+          <w:szCs w:val="21"/>
+          <w:lang w:val="en-US" w:eastAsia="de-CH"/>
+        </w:rPr>
+        <w:t>script</w:t>
+      </w:r>
+      <w:r>
+        <w:rPr>
+          <w:rFonts w:ascii="Consolas" w:eastAsia="Times New Roman" w:hAnsi="Consolas" w:cs="Times New Roman"/>
+          <w:color w:val="808080"/>
+          <w:sz w:val="21"/>
+          <w:szCs w:val="21"/>
+          <w:lang w:val="en-US" w:eastAsia="de-CH"/>
+        </w:rPr>
+        <w:t>&gt;</w:t>
+      </w:r>
+    </w:p>
+    <w:p>
+      <w:pPr>
+        <w:shd w:val="clear" w:color="auto" w:fill="1E1E1E"/>
+        <w:spacing w:after="0" w:line="285" w:lineRule="atLeast"/>
+        <w:rPr>
+          <w:rFonts w:ascii="Consolas" w:eastAsia="Times New Roman" w:hAnsi="Consolas" w:cs="Times New Roman"/>
+          <w:color w:val="D4D4D4"/>
+          <w:sz w:val="21"/>
+          <w:szCs w:val="21"/>
+          <w:lang w:val="en-US" w:eastAsia="de-CH"/>
+        </w:rPr>
+      </w:pPr>
+      <w:r>
+        <w:rPr>
+          <w:rFonts w:ascii="Consolas" w:eastAsia="Times New Roman" w:hAnsi="Consolas" w:cs="Times New Roman"/>
+          <w:color w:val="D4D4D4"/>
+          <w:sz w:val="21"/>
+          <w:szCs w:val="21"/>
+          <w:lang w:val="en-US" w:eastAsia="de-CH"/>
+        </w:rPr>
+        <w:t xml:space="preserve">        </w:t>
+      </w:r>
+      <w:r>
+        <w:rPr>
+          <w:rFonts w:ascii="Consolas" w:eastAsia="Times New Roman" w:hAnsi="Consolas" w:cs="Times New Roman"/>
+          <w:color w:val="9CDCFE"/>
+          <w:sz w:val="21"/>
+          <w:szCs w:val="21"/>
+          <w:lang w:val="en-US" w:eastAsia="de-CH"/>
+        </w:rPr>
+        <w:t>console</w:t>
+      </w:r>
+      <w:r>
+        <w:rPr>
+          <w:rFonts w:ascii="Consolas" w:eastAsia="Times New Roman" w:hAnsi="Consolas" w:cs="Times New Roman"/>
+          <w:color w:val="D4D4D4"/>
+          <w:sz w:val="21"/>
+          <w:szCs w:val="21"/>
+          <w:lang w:val="en-US" w:eastAsia="de-CH"/>
+        </w:rPr>
+        <w:t>.</w:t>
+      </w:r>
+      <w:r>
+        <w:rPr>
+          <w:rFonts w:ascii="Consolas" w:eastAsia="Times New Roman" w:hAnsi="Consolas" w:cs="Times New Roman"/>
+          <w:color w:val="DCDCAA"/>
+          <w:sz w:val="21"/>
+          <w:szCs w:val="21"/>
+          <w:lang w:val="en-US" w:eastAsia="de-CH"/>
+        </w:rPr>
+        <w:t>log</w:t>
+      </w:r>
+      <w:r>
+        <w:rPr>
+          <w:rFonts w:ascii="Consolas" w:eastAsia="Times New Roman" w:hAnsi="Consolas" w:cs="Times New Roman"/>
+          <w:color w:val="D4D4D4"/>
+          <w:sz w:val="21"/>
+          <w:szCs w:val="21"/>
+          <w:lang w:val="en-US" w:eastAsia="de-CH"/>
+        </w:rPr>
+        <w:t>(</w:t>
+      </w:r>
+      <w:r>
+        <w:rPr>
+          <w:rFonts w:ascii="Consolas" w:eastAsia="Times New Roman" w:hAnsi="Consolas" w:cs="Times New Roman"/>
+          <w:color w:val="CE9178"/>
+          <w:sz w:val="21"/>
+          <w:szCs w:val="21"/>
+          <w:lang w:val="en-US" w:eastAsia="de-CH"/>
+        </w:rPr>
+        <w:t>"Hoppid"</w:t>
+      </w:r>
+      <w:r>
+        <w:rPr>
+          <w:rFonts w:ascii="Consolas" w:eastAsia="Times New Roman" w:hAnsi="Consolas" w:cs="Times New Roman"/>
+          <w:color w:val="D4D4D4"/>
+          <w:sz w:val="21"/>
+          <w:szCs w:val="21"/>
+          <w:lang w:val="en-US" w:eastAsia="de-CH"/>
+        </w:rPr>
+        <w:t>);</w:t>
+      </w:r>
+    </w:p>
+    <w:p>
+      <w:pPr>
+        <w:shd w:val="clear" w:color="auto" w:fill="1E1E1E"/>
+        <w:spacing w:after="0" w:line="285" w:lineRule="atLeast"/>
+        <w:rPr>
+          <w:rFonts w:ascii="Consolas" w:eastAsia="Times New Roman" w:hAnsi="Consolas" w:cs="Times New Roman"/>
+          <w:color w:val="D4D4D4"/>
+          <w:sz w:val="21"/>
+          <w:szCs w:val="21"/>
+          <w:lang w:val="en-US" w:eastAsia="de-CH"/>
+        </w:rPr>
+      </w:pPr>
+      <w:r>
+        <w:rPr>
+          <w:rFonts w:ascii="Consolas" w:eastAsia="Times New Roman" w:hAnsi="Consolas" w:cs="Times New Roman"/>
+          <w:color w:val="D4D4D4"/>
+          <w:sz w:val="21"/>
+          <w:szCs w:val="21"/>
+          <w:lang w:val="en-US" w:eastAsia="de-CH"/>
+        </w:rPr>
+        <w:t xml:space="preserve">    </w:t>
+      </w:r>
+      <w:r>
+        <w:rPr>
+          <w:rFonts w:ascii="Consolas" w:eastAsia="Times New Roman" w:hAnsi="Consolas" w:cs="Times New Roman"/>
+          <w:color w:val="808080"/>
+          <w:sz w:val="21"/>
+          <w:szCs w:val="21"/>
+          <w:lang w:val="en-US" w:eastAsia="de-CH"/>
+        </w:rPr>
+        <w:t>&lt;/</w:t>
+      </w:r>
+      <w:r>
+        <w:rPr>
+          <w:rFonts w:ascii="Consolas" w:eastAsia="Times New Roman" w:hAnsi="Consolas" w:cs="Times New Roman"/>
+          <w:color w:val="569CD6"/>
+          <w:sz w:val="21"/>
+          <w:szCs w:val="21"/>
+          <w:lang w:val="en-US" w:eastAsia="de-CH"/>
+        </w:rPr>
+        <w:t>script</w:t>
+      </w:r>
+      <w:r>
+        <w:rPr>
+          <w:rFonts w:ascii="Consolas" w:eastAsia="Times New Roman" w:hAnsi="Consolas" w:cs="Times New Roman"/>
+          <w:color w:val="808080"/>
+          <w:sz w:val="21"/>
+          <w:szCs w:val="21"/>
+          <w:lang w:val="en-US" w:eastAsia="de-CH"/>
+        </w:rPr>
+        <w:t>&gt;</w:t>
+      </w:r>
+    </w:p>
+    <w:p>
+      <w:pPr>
+        <w:rPr>
+          <w:lang w:val="en-US"/>
+        </w:rPr>
+      </w:pPr>
+    </w:p>
+    <w:p>
+      <w:pPr>
+        <w:rPr>
+          <w:lang w:val="en-US"/>
+        </w:rPr>
+      </w:pPr>
+      <w:r>
+        <w:rPr>
+          <w:lang w:val="en-US"/>
+        </w:rPr>
+        <w:t>Extern</w:t>
+      </w:r>
+    </w:p>
+    <w:p>
+      <w:pPr>
+        <w:shd w:val="clear" w:color="auto" w:fill="1E1E1E"/>
+        <w:spacing w:after="0" w:line="285" w:lineRule="atLeast"/>
+        <w:rPr>
+          <w:rFonts w:ascii="Consolas" w:eastAsia="Times New Roman" w:hAnsi="Consolas" w:cs="Times New Roman"/>
+          <w:color w:val="D4D4D4"/>
+          <w:sz w:val="21"/>
+          <w:szCs w:val="21"/>
+          <w:lang w:val="en-US" w:eastAsia="de-CH"/>
+        </w:rPr>
+      </w:pPr>
+      <w:r>
+        <w:rPr>
+          <w:rFonts w:ascii="Consolas" w:eastAsia="Times New Roman" w:hAnsi="Consolas" w:cs="Times New Roman"/>
+          <w:color w:val="808080"/>
+          <w:sz w:val="21"/>
+          <w:szCs w:val="21"/>
+          <w:lang w:val="en-US" w:eastAsia="de-CH"/>
+        </w:rPr>
+        <w:t>&lt;</w:t>
+      </w:r>
+      <w:r>
+        <w:rPr>
+          <w:rFonts w:ascii="Consolas" w:eastAsia="Times New Roman" w:hAnsi="Consolas" w:cs="Times New Roman"/>
+          <w:color w:val="569CD6"/>
+          <w:sz w:val="21"/>
+          <w:szCs w:val="21"/>
+          <w:lang w:val="en-US" w:eastAsia="de-CH"/>
+        </w:rPr>
+        <w:t>script</w:t>
+      </w:r>
+      <w:r>
+        <w:rPr>
+          <w:rFonts w:ascii="Consolas" w:eastAsia="Times New Roman" w:hAnsi="Consolas" w:cs="Times New Roman"/>
+          <w:color w:val="D4D4D4"/>
+          <w:sz w:val="21"/>
+          <w:szCs w:val="21"/>
+          <w:lang w:val="en-US" w:eastAsia="de-CH"/>
+        </w:rPr>
+        <w:t xml:space="preserve"> </w:t>
+      </w:r>
+      <w:r>
+        <w:rPr>
+          <w:rFonts w:ascii="Consolas" w:eastAsia="Times New Roman" w:hAnsi="Consolas" w:cs="Times New Roman"/>
+          <w:color w:val="9CDCFE"/>
+          <w:sz w:val="21"/>
+          <w:szCs w:val="21"/>
+          <w:lang w:val="en-US" w:eastAsia="de-CH"/>
+        </w:rPr>
+        <w:t>src</w:t>
+      </w:r>
+      <w:r>
+        <w:rPr>
+          <w:rFonts w:ascii="Consolas" w:eastAsia="Times New Roman" w:hAnsi="Consolas" w:cs="Times New Roman"/>
+          <w:color w:val="D4D4D4"/>
+          <w:sz w:val="21"/>
+          <w:szCs w:val="21"/>
+          <w:lang w:val="en-US" w:eastAsia="de-CH"/>
+        </w:rPr>
+        <w:t>=</w:t>
+      </w:r>
+      <w:r>
+        <w:rPr>
+          <w:rFonts w:ascii="Consolas" w:eastAsia="Times New Roman" w:hAnsi="Consolas" w:cs="Times New Roman"/>
+          <w:color w:val="CE9178"/>
+          <w:sz w:val="21"/>
+          <w:szCs w:val="21"/>
+          <w:lang w:val="en-US" w:eastAsia="de-CH"/>
+        </w:rPr>
+        <w:t>"index.js"</w:t>
+      </w:r>
+      <w:r>
+        <w:rPr>
+          <w:rFonts w:ascii="Consolas" w:eastAsia="Times New Roman" w:hAnsi="Consolas" w:cs="Times New Roman"/>
+          <w:color w:val="808080"/>
+          <w:sz w:val="21"/>
+          <w:szCs w:val="21"/>
+          <w:lang w:val="en-US" w:eastAsia="de-CH"/>
+        </w:rPr>
+        <w:t>&gt;&lt;/</w:t>
+      </w:r>
+      <w:r>
+        <w:rPr>
+          <w:rFonts w:ascii="Consolas" w:eastAsia="Times New Roman" w:hAnsi="Consolas" w:cs="Times New Roman"/>
+          <w:color w:val="569CD6"/>
+          <w:sz w:val="21"/>
+          <w:szCs w:val="21"/>
+          <w:lang w:val="en-US" w:eastAsia="de-CH"/>
+        </w:rPr>
+        <w:t>script</w:t>
+      </w:r>
+      <w:r>
+        <w:rPr>
+          <w:rFonts w:ascii="Consolas" w:eastAsia="Times New Roman" w:hAnsi="Consolas" w:cs="Times New Roman"/>
+          <w:color w:val="808080"/>
+          <w:sz w:val="21"/>
+          <w:szCs w:val="21"/>
+          <w:lang w:val="en-US" w:eastAsia="de-CH"/>
+        </w:rPr>
+        <w:t>&gt;</w:t>
+      </w:r>
+    </w:p>
+    <w:p>
+      <w:pPr>
+        <w:rPr>
+          <w:lang w:val="en-US"/>
+        </w:rPr>
+      </w:pPr>
+      <w:r>
+        <w:rPr>
+          <w:lang w:val="en-US"/>
+        </w:rPr>
+        <w:t>Im head</w:t>
+      </w:r>
+    </w:p>
+    <w:p>
+      <w:pPr>
+        <w:pStyle w:val="berschrift2"/>
+        <w:rPr>
+          <w:lang w:val="en-US"/>
+        </w:rPr>
+      </w:pPr>
+      <w:r>
+        <w:rPr>
+          <w:lang w:val="en-US"/>
+        </w:rPr>
+        <w:t>Logging</w:t>
+      </w:r>
+    </w:p>
+    <w:p>
+      <w:pPr>
+        <w:rPr>
+          <w:lang w:val="it-IT"/>
+        </w:rPr>
+      </w:pPr>
+      <w:r>
+        <w:rPr>
+          <w:lang w:val="it-IT"/>
+        </w:rPr>
+        <w:t>Console.log(“hello”);</w:t>
+      </w:r>
+    </w:p>
+    <w:p>
+      <w:pPr>
+        <w:rPr>
+          <w:lang w:val="it-IT"/>
+        </w:rPr>
+      </w:pPr>
+      <w:r>
+        <w:rPr>
+          <w:lang w:val="it-IT"/>
+        </w:rPr>
+        <w:t>console.warn(“hello”);</w:t>
+      </w:r>
+    </w:p>
+    <w:p>
+      <w:pPr>
+        <w:rPr>
+          <w:lang w:val="it-IT"/>
+        </w:rPr>
+      </w:pPr>
+      <w:r>
+        <w:rPr>
+          <w:lang w:val="it-IT"/>
+        </w:rPr>
+        <w:lastRenderedPageBreak/>
+        <w:t>console.error(“hello”)</w:t>
+      </w:r>
+    </w:p>
+    <w:p>
+      <w:pPr>
+        <w:pStyle w:val="berschrift2"/>
+        <w:rPr>
+          <w:lang w:val="it-IT"/>
+        </w:rPr>
+      </w:pPr>
+      <w:r>
+        <w:rPr>
+          <w:lang w:val="it-IT"/>
+        </w:rPr>
+        <w:t>commands</w:t>
+      </w:r>
+    </w:p>
+    <w:p>
+      <w:pPr>
+        <w:shd w:val="clear" w:color="auto" w:fill="1E1E1E"/>
+        <w:spacing w:after="0" w:line="285" w:lineRule="atLeast"/>
+        <w:rPr>
+          <w:rFonts w:ascii="Consolas" w:eastAsia="Times New Roman" w:hAnsi="Consolas" w:cs="Times New Roman"/>
+          <w:color w:val="D4D4D4"/>
+          <w:sz w:val="21"/>
+          <w:szCs w:val="21"/>
+          <w:lang w:val="it-IT" w:eastAsia="de-CH"/>
+        </w:rPr>
+      </w:pPr>
+      <w:r>
+        <w:rPr>
+          <w:rFonts w:ascii="Consolas" w:eastAsia="Times New Roman" w:hAnsi="Consolas" w:cs="Times New Roman"/>
+          <w:color w:val="9CDCFE"/>
+          <w:sz w:val="21"/>
+          <w:szCs w:val="21"/>
+          <w:lang w:val="it-IT" w:eastAsia="de-CH"/>
+        </w:rPr>
+        <w:t>document</w:t>
+      </w:r>
+      <w:r>
+        <w:rPr>
+          <w:rFonts w:ascii="Consolas" w:eastAsia="Times New Roman" w:hAnsi="Consolas" w:cs="Times New Roman"/>
+          <w:color w:val="D4D4D4"/>
+          <w:sz w:val="21"/>
+          <w:szCs w:val="21"/>
+          <w:lang w:val="it-IT" w:eastAsia="de-CH"/>
+        </w:rPr>
+        <w:t>.</w:t>
+      </w:r>
+      <w:r>
+        <w:rPr>
+          <w:rFonts w:ascii="Consolas" w:eastAsia="Times New Roman" w:hAnsi="Consolas" w:cs="Times New Roman"/>
+          <w:color w:val="DCDCAA"/>
+          <w:sz w:val="21"/>
+          <w:szCs w:val="21"/>
+          <w:lang w:val="it-IT" w:eastAsia="de-CH"/>
+        </w:rPr>
+        <w:t>getElementById</w:t>
+      </w:r>
+      <w:r>
+        <w:rPr>
+          <w:rFonts w:ascii="Consolas" w:eastAsia="Times New Roman" w:hAnsi="Consolas" w:cs="Times New Roman"/>
+          <w:color w:val="D4D4D4"/>
+          <w:sz w:val="21"/>
+          <w:szCs w:val="21"/>
+          <w:lang w:val="it-IT" w:eastAsia="de-CH"/>
+        </w:rPr>
+        <w:t>(</w:t>
+      </w:r>
+      <w:r>
+        <w:rPr>
+          <w:rFonts w:ascii="Consolas" w:eastAsia="Times New Roman" w:hAnsi="Consolas" w:cs="Times New Roman"/>
+          <w:color w:val="CE9178"/>
+          <w:sz w:val="21"/>
+          <w:szCs w:val="21"/>
+          <w:lang w:val="it-IT" w:eastAsia="de-CH"/>
+        </w:rPr>
+        <w:t>'title'</w:t>
+      </w:r>
+      <w:r>
+        <w:rPr>
+          <w:rFonts w:ascii="Consolas" w:eastAsia="Times New Roman" w:hAnsi="Consolas" w:cs="Times New Roman"/>
+          <w:color w:val="D4D4D4"/>
+          <w:sz w:val="21"/>
+          <w:szCs w:val="21"/>
+          <w:lang w:val="it-IT" w:eastAsia="de-CH"/>
+        </w:rPr>
+        <w:t>).</w:t>
+      </w:r>
+      <w:r>
+        <w:rPr>
+          <w:rFonts w:ascii="Consolas" w:eastAsia="Times New Roman" w:hAnsi="Consolas" w:cs="Times New Roman"/>
+          <w:color w:val="9CDCFE"/>
+          <w:sz w:val="21"/>
+          <w:szCs w:val="21"/>
+          <w:lang w:val="it-IT" w:eastAsia="de-CH"/>
+        </w:rPr>
+        <w:t>innerHTML</w:t>
+      </w:r>
+      <w:r>
+        <w:rPr>
+          <w:rFonts w:ascii="Consolas" w:eastAsia="Times New Roman" w:hAnsi="Consolas" w:cs="Times New Roman"/>
+          <w:color w:val="D4D4D4"/>
+          <w:sz w:val="21"/>
+          <w:szCs w:val="21"/>
+          <w:lang w:val="it-IT" w:eastAsia="de-CH"/>
+        </w:rPr>
+        <w:t xml:space="preserve"> = </w:t>
+      </w:r>
+      <w:r>
+        <w:rPr>
+          <w:rFonts w:ascii="Consolas" w:eastAsia="Times New Roman" w:hAnsi="Consolas" w:cs="Times New Roman"/>
+          <w:color w:val="CE9178"/>
+          <w:sz w:val="21"/>
+          <w:szCs w:val="21"/>
+          <w:lang w:val="it-IT" w:eastAsia="de-CH"/>
+        </w:rPr>
+        <w:t>"hello world"</w:t>
+      </w:r>
+      <w:r>
+        <w:rPr>
+          <w:rFonts w:ascii="Consolas" w:eastAsia="Times New Roman" w:hAnsi="Consolas" w:cs="Times New Roman"/>
+          <w:color w:val="D4D4D4"/>
+          <w:sz w:val="21"/>
+          <w:szCs w:val="21"/>
+          <w:lang w:val="it-IT" w:eastAsia="de-CH"/>
+        </w:rPr>
+        <w:t>;</w:t>
+      </w:r>
+    </w:p>
+    <w:p>
+      <w:r>
+        <w:t>das Element mit der ID t</w:t>
+      </w:r>
+      <w:r>
+        <w:t>itle bekkommt den Inhalt hello world</w:t>
+      </w:r>
+    </w:p>
+    <w:p>
+      <w:pPr>
+        <w:pStyle w:val="berschrift2"/>
+      </w:pPr>
+      <w:r>
+        <w:t>Rechnen</w:t>
+      </w:r>
+    </w:p>
+    <w:p>
+      <w:pPr>
+        <w:shd w:val="clear" w:color="auto" w:fill="1E1E1E"/>
+        <w:spacing w:after="0" w:line="285" w:lineRule="atLeast"/>
+        <w:rPr>
+          <w:rFonts w:ascii="Consolas" w:eastAsia="Times New Roman" w:hAnsi="Consolas" w:cs="Times New Roman"/>
+          <w:color w:val="D4D4D4"/>
+          <w:sz w:val="21"/>
+          <w:szCs w:val="21"/>
+          <w:lang w:eastAsia="de-CH"/>
+        </w:rPr>
+      </w:pPr>
+      <w:r>
+        <w:rPr>
+          <w:rFonts w:ascii="Consolas" w:eastAsia="Times New Roman" w:hAnsi="Consolas" w:cs="Times New Roman"/>
+          <w:color w:val="9CDCFE"/>
+          <w:sz w:val="21"/>
+          <w:szCs w:val="21"/>
+          <w:lang w:eastAsia="de-CH"/>
+        </w:rPr>
+        <w:t>a</w:t>
+      </w:r>
+      <w:r>
+        <w:rPr>
+          <w:rFonts w:ascii="Consolas" w:eastAsia="Times New Roman" w:hAnsi="Consolas" w:cs="Times New Roman"/>
+          <w:color w:val="D4D4D4"/>
+          <w:sz w:val="21"/>
+          <w:szCs w:val="21"/>
+          <w:lang w:eastAsia="de-CH"/>
+        </w:rPr>
+        <w:t xml:space="preserve"> = </w:t>
+      </w:r>
+      <w:r>
+        <w:rPr>
+          <w:rFonts w:ascii="Consolas" w:eastAsia="Times New Roman" w:hAnsi="Consolas" w:cs="Times New Roman"/>
+          <w:color w:val="B5CEA8"/>
+          <w:sz w:val="21"/>
+          <w:szCs w:val="21"/>
+          <w:lang w:eastAsia="de-CH"/>
+        </w:rPr>
+        <w:t>6</w:t>
+      </w:r>
+      <w:r>
+        <w:rPr>
+          <w:rFonts w:ascii="Consolas" w:eastAsia="Times New Roman" w:hAnsi="Consolas" w:cs="Times New Roman"/>
+          <w:color w:val="D4D4D4"/>
+          <w:sz w:val="21"/>
+          <w:szCs w:val="21"/>
+          <w:lang w:eastAsia="de-CH"/>
+        </w:rPr>
+        <w:t>;</w:t>
+      </w:r>
+    </w:p>
+    <w:p>
+      <w:pPr>
+        <w:shd w:val="clear" w:color="auto" w:fill="1E1E1E"/>
+        <w:spacing w:after="0" w:line="285" w:lineRule="atLeast"/>
+        <w:rPr>
+          <w:rFonts w:ascii="Consolas" w:eastAsia="Times New Roman" w:hAnsi="Consolas" w:cs="Times New Roman"/>
+          <w:color w:val="D4D4D4"/>
+          <w:sz w:val="21"/>
+          <w:szCs w:val="21"/>
+          <w:lang w:eastAsia="de-CH"/>
+        </w:rPr>
+      </w:pPr>
+      <w:r>
+        <w:rPr>
+          <w:rFonts w:ascii="Consolas" w:eastAsia="Times New Roman" w:hAnsi="Consolas" w:cs="Times New Roman"/>
+          <w:color w:val="9CDCFE"/>
+          <w:sz w:val="21"/>
+          <w:szCs w:val="21"/>
+          <w:lang w:eastAsia="de-CH"/>
+        </w:rPr>
+        <w:t>b</w:t>
+      </w:r>
+      <w:r>
+        <w:rPr>
+          <w:rFonts w:ascii="Consolas" w:eastAsia="Times New Roman" w:hAnsi="Consolas" w:cs="Times New Roman"/>
+          <w:color w:val="D4D4D4"/>
+          <w:sz w:val="21"/>
+          <w:szCs w:val="21"/>
+          <w:lang w:eastAsia="de-CH"/>
+        </w:rPr>
+        <w:t xml:space="preserve"> = </w:t>
+      </w:r>
+      <w:r>
+        <w:rPr>
+          <w:rFonts w:ascii="Consolas" w:eastAsia="Times New Roman" w:hAnsi="Consolas" w:cs="Times New Roman"/>
+          <w:color w:val="CE9178"/>
+          <w:sz w:val="21"/>
+          <w:szCs w:val="21"/>
+          <w:lang w:eastAsia="de-CH"/>
+        </w:rPr>
+        <w:t>"6"</w:t>
+      </w:r>
+      <w:r>
+        <w:rPr>
+          <w:rFonts w:ascii="Consolas" w:eastAsia="Times New Roman" w:hAnsi="Consolas" w:cs="Times New Roman"/>
+          <w:color w:val="D4D4D4"/>
+          <w:sz w:val="21"/>
+          <w:szCs w:val="21"/>
+          <w:lang w:eastAsia="de-CH"/>
+        </w:rPr>
+        <w:t>;</w:t>
+      </w:r>
+    </w:p>
+    <w:p>
+      <w:pPr>
+        <w:shd w:val="clear" w:color="auto" w:fill="1E1E1E"/>
+        <w:spacing w:after="0" w:line="285" w:lineRule="atLeast"/>
+        <w:rPr>
+          <w:rFonts w:ascii="Consolas" w:eastAsia="Times New Roman" w:hAnsi="Consolas" w:cs="Times New Roman"/>
+          <w:color w:val="D4D4D4"/>
+          <w:sz w:val="21"/>
+          <w:szCs w:val="21"/>
+          <w:lang w:eastAsia="de-CH"/>
+        </w:rPr>
+      </w:pPr>
+      <w:r>
+        <w:rPr>
+          <w:rFonts w:ascii="Consolas" w:eastAsia="Times New Roman" w:hAnsi="Consolas" w:cs="Times New Roman"/>
+          <w:color w:val="9CDCFE"/>
+          <w:sz w:val="21"/>
+          <w:szCs w:val="21"/>
+          <w:lang w:eastAsia="de-CH"/>
+        </w:rPr>
+        <w:t>c</w:t>
+      </w:r>
+      <w:r>
+        <w:rPr>
+          <w:rFonts w:ascii="Consolas" w:eastAsia="Times New Roman" w:hAnsi="Consolas" w:cs="Times New Roman"/>
+          <w:color w:val="D4D4D4"/>
+          <w:sz w:val="21"/>
+          <w:szCs w:val="21"/>
+          <w:lang w:eastAsia="de-CH"/>
+        </w:rPr>
+        <w:t xml:space="preserve"> = </w:t>
+      </w:r>
+      <w:r>
+        <w:rPr>
+          <w:rFonts w:ascii="Consolas" w:eastAsia="Times New Roman" w:hAnsi="Consolas" w:cs="Times New Roman"/>
+          <w:color w:val="9CDCFE"/>
+          <w:sz w:val="21"/>
+          <w:szCs w:val="21"/>
+          <w:lang w:eastAsia="de-CH"/>
+        </w:rPr>
+        <w:t>a</w:t>
+      </w:r>
+      <w:r>
+        <w:rPr>
+          <w:rFonts w:ascii="Consolas" w:eastAsia="Times New Roman" w:hAnsi="Consolas" w:cs="Times New Roman"/>
+          <w:color w:val="D4D4D4"/>
+          <w:sz w:val="21"/>
+          <w:szCs w:val="21"/>
+          <w:lang w:eastAsia="de-CH"/>
+        </w:rPr>
+        <w:t xml:space="preserve"> + </w:t>
+      </w:r>
+      <w:r>
+        <w:rPr>
+          <w:rFonts w:ascii="Consolas" w:eastAsia="Times New Roman" w:hAnsi="Consolas" w:cs="Times New Roman"/>
+          <w:color w:val="9CDCFE"/>
+          <w:sz w:val="21"/>
+          <w:szCs w:val="21"/>
+          <w:lang w:eastAsia="de-CH"/>
+        </w:rPr>
+        <w:t>b</w:t>
+      </w:r>
+      <w:r>
+        <w:rPr>
+          <w:rFonts w:ascii="Consolas" w:eastAsia="Times New Roman" w:hAnsi="Consolas" w:cs="Times New Roman"/>
+          <w:color w:val="D4D4D4"/>
+          <w:sz w:val="21"/>
+          <w:szCs w:val="21"/>
+          <w:lang w:eastAsia="de-CH"/>
+        </w:rPr>
+        <w:t>;</w:t>
+      </w:r>
+    </w:p>
+    <w:p>
+      <w:pPr>
+        <w:shd w:val="clear" w:color="auto" w:fill="1E1E1E"/>
+        <w:spacing w:after="0" w:line="285" w:lineRule="atLeast"/>
+        <w:rPr>
+          <w:rFonts w:ascii="Consolas" w:eastAsia="Times New Roman" w:hAnsi="Consolas" w:cs="Times New Roman"/>
+          <w:color w:val="D4D4D4"/>
+          <w:sz w:val="21"/>
+          <w:szCs w:val="21"/>
+          <w:lang w:eastAsia="de-CH"/>
+        </w:rPr>
+      </w:pPr>
+      <w:r>
+        <w:rPr>
+          <w:rFonts w:ascii="Consolas" w:eastAsia="Times New Roman" w:hAnsi="Consolas" w:cs="Times New Roman"/>
+          <w:color w:val="9CDCFE"/>
+          <w:sz w:val="21"/>
+          <w:szCs w:val="21"/>
+          <w:lang w:eastAsia="de-CH"/>
+        </w:rPr>
+        <w:t>console</w:t>
+      </w:r>
+      <w:r>
+        <w:rPr>
+          <w:rFonts w:ascii="Consolas" w:eastAsia="Times New Roman" w:hAnsi="Consolas" w:cs="Times New Roman"/>
+          <w:color w:val="D4D4D4"/>
+          <w:sz w:val="21"/>
+          <w:szCs w:val="21"/>
+          <w:lang w:eastAsia="de-CH"/>
+        </w:rPr>
+        <w:t>.</w:t>
+      </w:r>
+      <w:r>
+        <w:rPr>
+          <w:rFonts w:ascii="Consolas" w:eastAsia="Times New Roman" w:hAnsi="Consolas" w:cs="Times New Roman"/>
+          <w:color w:val="DCDCAA"/>
+          <w:sz w:val="21"/>
+          <w:szCs w:val="21"/>
+          <w:lang w:eastAsia="de-CH"/>
+        </w:rPr>
+        <w:t>log</w:t>
+      </w:r>
+      <w:r>
+        <w:rPr>
+          <w:rFonts w:ascii="Consolas" w:eastAsia="Times New Roman" w:hAnsi="Consolas" w:cs="Times New Roman"/>
+          <w:color w:val="D4D4D4"/>
+          <w:sz w:val="21"/>
+          <w:szCs w:val="21"/>
+          <w:lang w:eastAsia="de-CH"/>
+        </w:rPr>
+        <w:t>(</w:t>
+      </w:r>
+      <w:r>
+        <w:rPr>
+          <w:rFonts w:ascii="Consolas" w:eastAsia="Times New Roman" w:hAnsi="Consolas" w:cs="Times New Roman"/>
+          <w:color w:val="9CDCFE"/>
+          <w:sz w:val="21"/>
+          <w:szCs w:val="21"/>
+          <w:lang w:eastAsia="de-CH"/>
+        </w:rPr>
+        <w:t>c</w:t>
+      </w:r>
+      <w:r>
+        <w:rPr>
+          <w:rFonts w:ascii="Consolas" w:eastAsia="Times New Roman" w:hAnsi="Consolas" w:cs="Times New Roman"/>
+          <w:color w:val="D4D4D4"/>
+          <w:sz w:val="21"/>
+          <w:szCs w:val="21"/>
+          <w:lang w:eastAsia="de-CH"/>
+        </w:rPr>
+        <w:t>);</w:t>
+      </w:r>
+    </w:p>
+    <w:p>
+      <w:pPr>
+        <w:shd w:val="clear" w:color="auto" w:fill="1E1E1E"/>
+        <w:spacing w:after="0" w:line="285" w:lineRule="atLeast"/>
+        <w:rPr>
+          <w:rFonts w:ascii="Consolas" w:eastAsia="Times New Roman" w:hAnsi="Consolas" w:cs="Times New Roman"/>
+          <w:color w:val="D4D4D4"/>
+          <w:sz w:val="21"/>
+          <w:szCs w:val="21"/>
+          <w:lang w:eastAsia="de-CH"/>
+        </w:rPr>
+      </w:pPr>
+      <w:r>
+        <w:rPr>
+          <w:rFonts w:ascii="Consolas" w:eastAsia="Times New Roman" w:hAnsi="Consolas" w:cs="Times New Roman"/>
+          <w:color w:val="6A9955"/>
+          <w:sz w:val="21"/>
+          <w:szCs w:val="21"/>
+          <w:lang w:eastAsia="de-CH"/>
+        </w:rPr>
+        <w:t>//66</w:t>
+      </w:r>
+    </w:p>
+    <w:p>
+      <w:pPr>
+        <w:shd w:val="clear" w:color="auto" w:fill="1E1E1E"/>
+        <w:spacing w:after="0" w:line="285" w:lineRule="atLeast"/>
+        <w:rPr>
+          <w:rFonts w:ascii="Consolas" w:eastAsia="Times New Roman" w:hAnsi="Consolas" w:cs="Times New Roman"/>
+          <w:color w:val="D4D4D4"/>
+          <w:sz w:val="21"/>
+          <w:szCs w:val="21"/>
+          <w:lang w:eastAsia="de-CH"/>
+        </w:rPr>
+      </w:pPr>
+    </w:p>
+    <w:p>
+      <w:pPr>
+        <w:shd w:val="clear" w:color="auto" w:fill="1E1E1E"/>
+        <w:spacing w:after="0" w:line="285" w:lineRule="atLeast"/>
+        <w:rPr>
+          <w:rFonts w:ascii="Consolas" w:eastAsia="Times New Roman" w:hAnsi="Consolas" w:cs="Times New Roman"/>
+          <w:color w:val="D4D4D4"/>
+          <w:sz w:val="21"/>
+          <w:szCs w:val="21"/>
+          <w:lang w:eastAsia="de-CH"/>
+        </w:rPr>
+      </w:pPr>
+      <w:r>
+        <w:rPr>
+          <w:rFonts w:ascii="Consolas" w:eastAsia="Times New Roman" w:hAnsi="Consolas" w:cs="Times New Roman"/>
+          <w:color w:val="9CDCFE"/>
+          <w:sz w:val="21"/>
+          <w:szCs w:val="21"/>
+          <w:lang w:eastAsia="de-CH"/>
+        </w:rPr>
+        <w:t>a</w:t>
+      </w:r>
+      <w:r>
+        <w:rPr>
+          <w:rFonts w:ascii="Consolas" w:eastAsia="Times New Roman" w:hAnsi="Consolas" w:cs="Times New Roman"/>
+          <w:color w:val="D4D4D4"/>
+          <w:sz w:val="21"/>
+          <w:szCs w:val="21"/>
+          <w:lang w:eastAsia="de-CH"/>
+        </w:rPr>
+        <w:t xml:space="preserve"> = </w:t>
+      </w:r>
+      <w:r>
+        <w:rPr>
+          <w:rFonts w:ascii="Consolas" w:eastAsia="Times New Roman" w:hAnsi="Consolas" w:cs="Times New Roman"/>
+          <w:color w:val="B5CEA8"/>
+          <w:sz w:val="21"/>
+          <w:szCs w:val="21"/>
+          <w:lang w:eastAsia="de-CH"/>
+        </w:rPr>
+        <w:t>6</w:t>
+      </w:r>
+      <w:r>
+        <w:rPr>
+          <w:rFonts w:ascii="Consolas" w:eastAsia="Times New Roman" w:hAnsi="Consolas" w:cs="Times New Roman"/>
+          <w:color w:val="D4D4D4"/>
+          <w:sz w:val="21"/>
+          <w:szCs w:val="21"/>
+          <w:lang w:eastAsia="de-CH"/>
+        </w:rPr>
+        <w:t>;</w:t>
+      </w:r>
+    </w:p>
+    <w:p>
+      <w:pPr>
+        <w:shd w:val="clear" w:color="auto" w:fill="1E1E1E"/>
+        <w:spacing w:after="0" w:line="285" w:lineRule="atLeast"/>
+        <w:rPr>
+          <w:rFonts w:ascii="Consolas" w:eastAsia="Times New Roman" w:hAnsi="Consolas" w:cs="Times New Roman"/>
+          <w:color w:val="D4D4D4"/>
+          <w:sz w:val="21"/>
+          <w:szCs w:val="21"/>
+          <w:lang w:eastAsia="de-CH"/>
+        </w:rPr>
+      </w:pPr>
+      <w:r>
+        <w:rPr>
+          <w:rFonts w:ascii="Consolas" w:eastAsia="Times New Roman" w:hAnsi="Consolas" w:cs="Times New Roman"/>
+          <w:color w:val="9CDCFE"/>
+          <w:sz w:val="21"/>
+          <w:szCs w:val="21"/>
+          <w:lang w:eastAsia="de-CH"/>
+        </w:rPr>
+        <w:t>b</w:t>
+      </w:r>
+      <w:r>
+        <w:rPr>
+          <w:rFonts w:ascii="Consolas" w:eastAsia="Times New Roman" w:hAnsi="Consolas" w:cs="Times New Roman"/>
+          <w:color w:val="D4D4D4"/>
+          <w:sz w:val="21"/>
+          <w:szCs w:val="21"/>
+          <w:lang w:eastAsia="de-CH"/>
+        </w:rPr>
+        <w:t xml:space="preserve"> = </w:t>
+      </w:r>
+      <w:r>
+        <w:rPr>
+          <w:rFonts w:ascii="Consolas" w:eastAsia="Times New Roman" w:hAnsi="Consolas" w:cs="Times New Roman"/>
+          <w:color w:val="CE9178"/>
+          <w:sz w:val="21"/>
+          <w:szCs w:val="21"/>
+          <w:lang w:eastAsia="de-CH"/>
+        </w:rPr>
+        <w:t>"6"</w:t>
+      </w:r>
+      <w:r>
+        <w:rPr>
+          <w:rFonts w:ascii="Consolas" w:eastAsia="Times New Roman" w:hAnsi="Consolas" w:cs="Times New Roman"/>
+          <w:color w:val="D4D4D4"/>
+          <w:sz w:val="21"/>
+          <w:szCs w:val="21"/>
+          <w:lang w:eastAsia="de-CH"/>
+        </w:rPr>
+        <w:t>;</w:t>
+      </w:r>
+    </w:p>
+    <w:p>
+      <w:pPr>
+        <w:shd w:val="clear" w:color="auto" w:fill="1E1E1E"/>
+        <w:spacing w:after="0" w:line="285" w:lineRule="atLeast"/>
+        <w:rPr>
+          <w:rFonts w:ascii="Consolas" w:eastAsia="Times New Roman" w:hAnsi="Consolas" w:cs="Times New Roman"/>
+          <w:color w:val="D4D4D4"/>
+          <w:sz w:val="21"/>
+          <w:szCs w:val="21"/>
+          <w:lang w:eastAsia="de-CH"/>
+        </w:rPr>
+      </w:pPr>
+      <w:r>
+        <w:rPr>
+          <w:rFonts w:ascii="Consolas" w:eastAsia="Times New Roman" w:hAnsi="Consolas" w:cs="Times New Roman"/>
+          <w:color w:val="9CDCFE"/>
+          <w:sz w:val="21"/>
+          <w:szCs w:val="21"/>
+          <w:lang w:eastAsia="de-CH"/>
+        </w:rPr>
+        <w:t>c</w:t>
+      </w:r>
+      <w:r>
+        <w:rPr>
+          <w:rFonts w:ascii="Consolas" w:eastAsia="Times New Roman" w:hAnsi="Consolas" w:cs="Times New Roman"/>
+          <w:color w:val="D4D4D4"/>
+          <w:sz w:val="21"/>
+          <w:szCs w:val="21"/>
+          <w:lang w:eastAsia="de-CH"/>
+        </w:rPr>
+        <w:t xml:space="preserve"> = </w:t>
+      </w:r>
+      <w:r>
+        <w:rPr>
+          <w:rFonts w:ascii="Consolas" w:eastAsia="Times New Roman" w:hAnsi="Consolas" w:cs="Times New Roman"/>
+          <w:color w:val="9CDCFE"/>
+          <w:sz w:val="21"/>
+          <w:szCs w:val="21"/>
+          <w:lang w:eastAsia="de-CH"/>
+        </w:rPr>
+        <w:t>a</w:t>
+      </w:r>
+      <w:r>
+        <w:rPr>
+          <w:rFonts w:ascii="Consolas" w:eastAsia="Times New Roman" w:hAnsi="Consolas" w:cs="Times New Roman"/>
+          <w:color w:val="D4D4D4"/>
+          <w:sz w:val="21"/>
+          <w:szCs w:val="21"/>
+          <w:lang w:eastAsia="de-CH"/>
+        </w:rPr>
+        <w:t xml:space="preserve"> - </w:t>
+      </w:r>
+      <w:r>
+        <w:rPr>
+          <w:rFonts w:ascii="Consolas" w:eastAsia="Times New Roman" w:hAnsi="Consolas" w:cs="Times New Roman"/>
+          <w:color w:val="9CDCFE"/>
+          <w:sz w:val="21"/>
+          <w:szCs w:val="21"/>
+          <w:lang w:eastAsia="de-CH"/>
+        </w:rPr>
+        <w:t>b</w:t>
+      </w:r>
+      <w:r>
+        <w:rPr>
+          <w:rFonts w:ascii="Consolas" w:eastAsia="Times New Roman" w:hAnsi="Consolas" w:cs="Times New Roman"/>
+          <w:color w:val="D4D4D4"/>
+          <w:sz w:val="21"/>
+          <w:szCs w:val="21"/>
+          <w:lang w:eastAsia="de-CH"/>
+        </w:rPr>
+        <w:t>;</w:t>
+      </w:r>
+    </w:p>
+    <w:p>
+      <w:pPr>
+        <w:shd w:val="clear" w:color="auto" w:fill="1E1E1E"/>
+        <w:spacing w:after="0" w:line="285" w:lineRule="atLeast"/>
+        <w:rPr>
+          <w:rFonts w:ascii="Consolas" w:eastAsia="Times New Roman" w:hAnsi="Consolas" w:cs="Times New Roman"/>
+          <w:color w:val="D4D4D4"/>
+          <w:sz w:val="21"/>
+          <w:szCs w:val="21"/>
+          <w:lang w:eastAsia="de-CH"/>
+        </w:rPr>
+      </w:pPr>
+      <w:r>
+        <w:rPr>
+          <w:rFonts w:ascii="Consolas" w:eastAsia="Times New Roman" w:hAnsi="Consolas" w:cs="Times New Roman"/>
+          <w:color w:val="9CDCFE"/>
+          <w:sz w:val="21"/>
+          <w:szCs w:val="21"/>
+          <w:lang w:eastAsia="de-CH"/>
+        </w:rPr>
+        <w:t>console</w:t>
+      </w:r>
+      <w:r>
+        <w:rPr>
+          <w:rFonts w:ascii="Consolas" w:eastAsia="Times New Roman" w:hAnsi="Consolas" w:cs="Times New Roman"/>
+          <w:color w:val="D4D4D4"/>
+          <w:sz w:val="21"/>
+          <w:szCs w:val="21"/>
+          <w:lang w:eastAsia="de-CH"/>
+        </w:rPr>
+        <w:t>.</w:t>
+      </w:r>
+      <w:r>
+        <w:rPr>
+          <w:rFonts w:ascii="Consolas" w:eastAsia="Times New Roman" w:hAnsi="Consolas" w:cs="Times New Roman"/>
+          <w:color w:val="DCDCAA"/>
+          <w:sz w:val="21"/>
+          <w:szCs w:val="21"/>
+          <w:lang w:eastAsia="de-CH"/>
+        </w:rPr>
+        <w:t>log</w:t>
+      </w:r>
+      <w:r>
+        <w:rPr>
+          <w:rFonts w:ascii="Consolas" w:eastAsia="Times New Roman" w:hAnsi="Consolas" w:cs="Times New Roman"/>
+          <w:color w:val="D4D4D4"/>
+          <w:sz w:val="21"/>
+          <w:szCs w:val="21"/>
+          <w:lang w:eastAsia="de-CH"/>
+        </w:rPr>
+        <w:t>(</w:t>
+      </w:r>
+      <w:r>
+        <w:rPr>
+          <w:rFonts w:ascii="Consolas" w:eastAsia="Times New Roman" w:hAnsi="Consolas" w:cs="Times New Roman"/>
+          <w:color w:val="9CDCFE"/>
+          <w:sz w:val="21"/>
+          <w:szCs w:val="21"/>
+          <w:lang w:eastAsia="de-CH"/>
+        </w:rPr>
+        <w:t>c</w:t>
+      </w:r>
+      <w:r>
+        <w:rPr>
+          <w:rFonts w:ascii="Consolas" w:eastAsia="Times New Roman" w:hAnsi="Consolas" w:cs="Times New Roman"/>
+          <w:color w:val="D4D4D4"/>
+          <w:sz w:val="21"/>
+          <w:szCs w:val="21"/>
+          <w:lang w:eastAsia="de-CH"/>
+        </w:rPr>
+        <w:t>);</w:t>
+      </w:r>
+    </w:p>
+    <w:p>
+      <w:pPr>
+        <w:shd w:val="clear" w:color="auto" w:fill="1E1E1E"/>
+        <w:spacing w:after="0" w:line="285" w:lineRule="atLeast"/>
+        <w:rPr>
+          <w:rFonts w:ascii="Consolas" w:eastAsia="Times New Roman" w:hAnsi="Consolas" w:cs="Times New Roman"/>
+          <w:color w:val="D4D4D4"/>
+          <w:sz w:val="21"/>
+          <w:szCs w:val="21"/>
+          <w:lang w:eastAsia="de-CH"/>
+        </w:rPr>
+      </w:pPr>
+      <w:r>
+        <w:rPr>
+          <w:rFonts w:ascii="Consolas" w:eastAsia="Times New Roman" w:hAnsi="Consolas" w:cs="Times New Roman"/>
+          <w:color w:val="6A9955"/>
+          <w:sz w:val="21"/>
+          <w:szCs w:val="21"/>
+          <w:lang w:eastAsia="de-CH"/>
+        </w:rPr>
+        <w:t>//0</w:t>
+      </w:r>
+    </w:p>
+    <w:p>
+      <w:pPr>
+        <w:shd w:val="clear" w:color="auto" w:fill="1E1E1E"/>
+        <w:spacing w:after="0" w:line="285" w:lineRule="atLeast"/>
+        <w:rPr>
+          <w:rFonts w:ascii="Consolas" w:eastAsia="Times New Roman" w:hAnsi="Consolas" w:cs="Times New Roman"/>
+          <w:color w:val="D4D4D4"/>
+          <w:sz w:val="21"/>
+          <w:szCs w:val="21"/>
+          <w:lang w:eastAsia="de-CH"/>
+        </w:rPr>
+      </w:pPr>
+    </w:p>
+    <w:p>
+      <w:pPr>
+        <w:shd w:val="clear" w:color="auto" w:fill="1E1E1E"/>
+        <w:spacing w:after="0" w:line="285" w:lineRule="atLeast"/>
+        <w:rPr>
+          <w:rFonts w:ascii="Consolas" w:eastAsia="Times New Roman" w:hAnsi="Consolas" w:cs="Times New Roman"/>
+          <w:color w:val="D4D4D4"/>
+          <w:sz w:val="21"/>
+          <w:szCs w:val="21"/>
+          <w:lang w:eastAsia="de-CH"/>
+        </w:rPr>
+      </w:pPr>
+      <w:r>
+        <w:rPr>
+          <w:rFonts w:ascii="Consolas" w:eastAsia="Times New Roman" w:hAnsi="Consolas" w:cs="Times New Roman"/>
+          <w:color w:val="9CDCFE"/>
+          <w:sz w:val="21"/>
+          <w:szCs w:val="21"/>
+          <w:lang w:eastAsia="de-CH"/>
+        </w:rPr>
+        <w:t>a</w:t>
+      </w:r>
+      <w:r>
+        <w:rPr>
+          <w:rFonts w:ascii="Consolas" w:eastAsia="Times New Roman" w:hAnsi="Consolas" w:cs="Times New Roman"/>
+          <w:color w:val="D4D4D4"/>
+          <w:sz w:val="21"/>
+          <w:szCs w:val="21"/>
+          <w:lang w:eastAsia="de-CH"/>
+        </w:rPr>
+        <w:t xml:space="preserve"> = </w:t>
+      </w:r>
+      <w:r>
+        <w:rPr>
+          <w:rFonts w:ascii="Consolas" w:eastAsia="Times New Roman" w:hAnsi="Consolas" w:cs="Times New Roman"/>
+          <w:color w:val="B5CEA8"/>
+          <w:sz w:val="21"/>
+          <w:szCs w:val="21"/>
+          <w:lang w:eastAsia="de-CH"/>
+        </w:rPr>
+        <w:t>6</w:t>
+      </w:r>
+      <w:r>
+        <w:rPr>
+          <w:rFonts w:ascii="Consolas" w:eastAsia="Times New Roman" w:hAnsi="Consolas" w:cs="Times New Roman"/>
+          <w:color w:val="D4D4D4"/>
+          <w:sz w:val="21"/>
+          <w:szCs w:val="21"/>
+          <w:lang w:eastAsia="de-CH"/>
+        </w:rPr>
+        <w:t>;</w:t>
+      </w:r>
+    </w:p>
+    <w:p>
+      <w:pPr>
+        <w:shd w:val="clear" w:color="auto" w:fill="1E1E1E"/>
+        <w:spacing w:after="0" w:line="285" w:lineRule="atLeast"/>
+        <w:rPr>
+          <w:rFonts w:ascii="Consolas" w:eastAsia="Times New Roman" w:hAnsi="Consolas" w:cs="Times New Roman"/>
+          <w:color w:val="D4D4D4"/>
+          <w:sz w:val="21"/>
+          <w:szCs w:val="21"/>
+          <w:lang w:eastAsia="de-CH"/>
+        </w:rPr>
+      </w:pPr>
+      <w:r>
+        <w:rPr>
+          <w:rFonts w:ascii="Consolas" w:eastAsia="Times New Roman" w:hAnsi="Consolas" w:cs="Times New Roman"/>
+          <w:color w:val="9CDCFE"/>
+          <w:sz w:val="21"/>
+          <w:szCs w:val="21"/>
+          <w:lang w:eastAsia="de-CH"/>
+        </w:rPr>
+        <w:t>b</w:t>
+      </w:r>
+      <w:r>
+        <w:rPr>
+          <w:rFonts w:ascii="Consolas" w:eastAsia="Times New Roman" w:hAnsi="Consolas" w:cs="Times New Roman"/>
+          <w:color w:val="D4D4D4"/>
+          <w:sz w:val="21"/>
+          <w:szCs w:val="21"/>
+          <w:lang w:eastAsia="de-CH"/>
+        </w:rPr>
+        <w:t xml:space="preserve"> = </w:t>
+      </w:r>
+      <w:r>
+        <w:rPr>
+          <w:rFonts w:ascii="Consolas" w:eastAsia="Times New Roman" w:hAnsi="Consolas" w:cs="Times New Roman"/>
+          <w:color w:val="CE9178"/>
+          <w:sz w:val="21"/>
+          <w:szCs w:val="21"/>
+          <w:lang w:eastAsia="de-CH"/>
+        </w:rPr>
+        <w:t>"6"</w:t>
+      </w:r>
+      <w:r>
+        <w:rPr>
+          <w:rFonts w:ascii="Consolas" w:eastAsia="Times New Roman" w:hAnsi="Consolas" w:cs="Times New Roman"/>
+          <w:color w:val="D4D4D4"/>
+          <w:sz w:val="21"/>
+          <w:szCs w:val="21"/>
+          <w:lang w:eastAsia="de-CH"/>
+        </w:rPr>
+        <w:t>;</w:t>
+      </w:r>
+    </w:p>
+    <w:p>
+      <w:pPr>
+        <w:shd w:val="clear" w:color="auto" w:fill="1E1E1E"/>
+        <w:spacing w:after="0" w:line="285" w:lineRule="atLeast"/>
+        <w:rPr>
+          <w:rFonts w:ascii="Consolas" w:eastAsia="Times New Roman" w:hAnsi="Consolas" w:cs="Times New Roman"/>
+          <w:color w:val="D4D4D4"/>
+          <w:sz w:val="21"/>
+          <w:szCs w:val="21"/>
+          <w:lang w:eastAsia="de-CH"/>
+        </w:rPr>
+      </w:pPr>
+      <w:r>
+        <w:rPr>
+          <w:rFonts w:ascii="Consolas" w:eastAsia="Times New Roman" w:hAnsi="Consolas" w:cs="Times New Roman"/>
+          <w:color w:val="9CDCFE"/>
+          <w:sz w:val="21"/>
+          <w:szCs w:val="21"/>
+          <w:lang w:eastAsia="de-CH"/>
+        </w:rPr>
+        <w:t>c</w:t>
+      </w:r>
+      <w:r>
+        <w:rPr>
+          <w:rFonts w:ascii="Consolas" w:eastAsia="Times New Roman" w:hAnsi="Consolas" w:cs="Times New Roman"/>
+          <w:color w:val="D4D4D4"/>
+          <w:sz w:val="21"/>
+          <w:szCs w:val="21"/>
+          <w:lang w:eastAsia="de-CH"/>
+        </w:rPr>
+        <w:t xml:space="preserve"> = </w:t>
+      </w:r>
+      <w:r>
+        <w:rPr>
+          <w:rFonts w:ascii="Consolas" w:eastAsia="Times New Roman" w:hAnsi="Consolas" w:cs="Times New Roman"/>
+          <w:color w:val="9CDCFE"/>
+          <w:sz w:val="21"/>
+          <w:szCs w:val="21"/>
+          <w:lang w:eastAsia="de-CH"/>
+        </w:rPr>
+        <w:t>a</w:t>
+      </w:r>
+      <w:r>
+        <w:rPr>
+          <w:rFonts w:ascii="Consolas" w:eastAsia="Times New Roman" w:hAnsi="Consolas" w:cs="Times New Roman"/>
+          <w:color w:val="D4D4D4"/>
+          <w:sz w:val="21"/>
+          <w:szCs w:val="21"/>
+          <w:lang w:eastAsia="de-CH"/>
+        </w:rPr>
+        <w:t xml:space="preserve"> * </w:t>
+      </w:r>
+      <w:r>
+        <w:rPr>
+          <w:rFonts w:ascii="Consolas" w:eastAsia="Times New Roman" w:hAnsi="Consolas" w:cs="Times New Roman"/>
+          <w:color w:val="9CDCFE"/>
+          <w:sz w:val="21"/>
+          <w:szCs w:val="21"/>
+          <w:lang w:eastAsia="de-CH"/>
+        </w:rPr>
+        <w:t>b</w:t>
+      </w:r>
+      <w:r>
+        <w:rPr>
+          <w:rFonts w:ascii="Consolas" w:eastAsia="Times New Roman" w:hAnsi="Consolas" w:cs="Times New Roman"/>
+          <w:color w:val="D4D4D4"/>
+          <w:sz w:val="21"/>
+          <w:szCs w:val="21"/>
+          <w:lang w:eastAsia="de-CH"/>
+        </w:rPr>
+        <w:t>;</w:t>
+      </w:r>
+    </w:p>
+    <w:p>
+      <w:pPr>
+        <w:shd w:val="clear" w:color="auto" w:fill="1E1E1E"/>
+        <w:spacing w:after="0" w:line="285" w:lineRule="atLeast"/>
+        <w:rPr>
+          <w:rFonts w:ascii="Consolas" w:eastAsia="Times New Roman" w:hAnsi="Consolas" w:cs="Times New Roman"/>
+          <w:color w:val="D4D4D4"/>
+          <w:sz w:val="21"/>
+          <w:szCs w:val="21"/>
+          <w:lang w:val="it-IT" w:eastAsia="de-CH"/>
+        </w:rPr>
+      </w:pPr>
+      <w:r>
+        <w:rPr>
+          <w:rFonts w:ascii="Consolas" w:eastAsia="Times New Roman" w:hAnsi="Consolas" w:cs="Times New Roman"/>
+          <w:color w:val="9CDCFE"/>
+          <w:sz w:val="21"/>
+          <w:szCs w:val="21"/>
+          <w:lang w:val="it-IT" w:eastAsia="de-CH"/>
+        </w:rPr>
+        <w:t>console</w:t>
+      </w:r>
+      <w:r>
+        <w:rPr>
+          <w:rFonts w:ascii="Consolas" w:eastAsia="Times New Roman" w:hAnsi="Consolas" w:cs="Times New Roman"/>
+          <w:color w:val="D4D4D4"/>
+          <w:sz w:val="21"/>
+          <w:szCs w:val="21"/>
+          <w:lang w:val="it-IT" w:eastAsia="de-CH"/>
+        </w:rPr>
+        <w:t>.</w:t>
+      </w:r>
+      <w:r>
+        <w:rPr>
+          <w:rFonts w:ascii="Consolas" w:eastAsia="Times New Roman" w:hAnsi="Consolas" w:cs="Times New Roman"/>
+          <w:color w:val="DCDCAA"/>
+          <w:sz w:val="21"/>
+          <w:szCs w:val="21"/>
+          <w:lang w:val="it-IT" w:eastAsia="de-CH"/>
+        </w:rPr>
+        <w:t>log</w:t>
+      </w:r>
+      <w:r>
+        <w:rPr>
+          <w:rFonts w:ascii="Consolas" w:eastAsia="Times New Roman" w:hAnsi="Consolas" w:cs="Times New Roman"/>
+          <w:color w:val="D4D4D4"/>
+          <w:sz w:val="21"/>
+          <w:szCs w:val="21"/>
+          <w:lang w:val="it-IT" w:eastAsia="de-CH"/>
+        </w:rPr>
+        <w:t>(</w:t>
+      </w:r>
+      <w:r>
+        <w:rPr>
+          <w:rFonts w:ascii="Consolas" w:eastAsia="Times New Roman" w:hAnsi="Consolas" w:cs="Times New Roman"/>
+          <w:color w:val="9CDCFE"/>
+          <w:sz w:val="21"/>
+          <w:szCs w:val="21"/>
+          <w:lang w:val="it-IT" w:eastAsia="de-CH"/>
+        </w:rPr>
+        <w:t>c</w:t>
+      </w:r>
+      <w:r>
+        <w:rPr>
+          <w:rFonts w:ascii="Consolas" w:eastAsia="Times New Roman" w:hAnsi="Consolas" w:cs="Times New Roman"/>
+          <w:color w:val="D4D4D4"/>
+          <w:sz w:val="21"/>
+          <w:szCs w:val="21"/>
+          <w:lang w:val="it-IT" w:eastAsia="de-CH"/>
+        </w:rPr>
+        <w:t>);</w:t>
+      </w:r>
+    </w:p>
+    <w:p>
+      <w:pPr>
+        <w:shd w:val="clear" w:color="auto" w:fill="1E1E1E"/>
+        <w:spacing w:after="0" w:line="285" w:lineRule="atLeast"/>
+        <w:rPr>
+          <w:rFonts w:ascii="Consolas" w:eastAsia="Times New Roman" w:hAnsi="Consolas" w:cs="Times New Roman"/>
+          <w:color w:val="D4D4D4"/>
+          <w:sz w:val="21"/>
+          <w:szCs w:val="21"/>
+          <w:lang w:val="it-IT" w:eastAsia="de-CH"/>
+        </w:rPr>
+      </w:pPr>
+      <w:r>
+        <w:rPr>
+          <w:rFonts w:ascii="Consolas" w:eastAsia="Times New Roman" w:hAnsi="Consolas" w:cs="Times New Roman"/>
+          <w:color w:val="6A9955"/>
+          <w:sz w:val="21"/>
+          <w:szCs w:val="21"/>
+          <w:lang w:val="it-IT" w:eastAsia="de-CH"/>
+        </w:rPr>
+        <w:t>//36</w:t>
+      </w:r>
+    </w:p>
+    <w:p>
+      <w:pPr>
+        <w:shd w:val="clear" w:color="auto" w:fill="1E1E1E"/>
+        <w:spacing w:after="0" w:line="285" w:lineRule="atLeast"/>
+        <w:rPr>
+          <w:rFonts w:ascii="Consolas" w:eastAsia="Times New Roman" w:hAnsi="Consolas" w:cs="Times New Roman"/>
+          <w:color w:val="D4D4D4"/>
+          <w:sz w:val="21"/>
+          <w:szCs w:val="21"/>
+          <w:lang w:val="it-IT" w:eastAsia="de-CH"/>
+        </w:rPr>
+      </w:pPr>
+    </w:p>
+    <w:p>
+      <w:pPr>
+        <w:shd w:val="clear" w:color="auto" w:fill="1E1E1E"/>
+        <w:spacing w:after="0" w:line="285" w:lineRule="atLeast"/>
+        <w:rPr>
+          <w:rFonts w:ascii="Consolas" w:eastAsia="Times New Roman" w:hAnsi="Consolas" w:cs="Times New Roman"/>
+          <w:color w:val="D4D4D4"/>
+          <w:sz w:val="21"/>
+          <w:szCs w:val="21"/>
+          <w:lang w:val="it-IT" w:eastAsia="de-CH"/>
+        </w:rPr>
+      </w:pPr>
+      <w:r>
+        <w:rPr>
+          <w:rFonts w:ascii="Consolas" w:eastAsia="Times New Roman" w:hAnsi="Consolas" w:cs="Times New Roman"/>
+          <w:color w:val="9CDCFE"/>
+          <w:sz w:val="21"/>
+          <w:szCs w:val="21"/>
+          <w:lang w:val="it-IT" w:eastAsia="de-CH"/>
+        </w:rPr>
+        <w:t>a</w:t>
+      </w:r>
+      <w:r>
+        <w:rPr>
+          <w:rFonts w:ascii="Consolas" w:eastAsia="Times New Roman" w:hAnsi="Consolas" w:cs="Times New Roman"/>
+          <w:color w:val="D4D4D4"/>
+          <w:sz w:val="21"/>
+          <w:szCs w:val="21"/>
+          <w:lang w:val="it-IT" w:eastAsia="de-CH"/>
+        </w:rPr>
+        <w:t xml:space="preserve"> = </w:t>
+      </w:r>
+      <w:r>
+        <w:rPr>
+          <w:rFonts w:ascii="Consolas" w:eastAsia="Times New Roman" w:hAnsi="Consolas" w:cs="Times New Roman"/>
+          <w:color w:val="B5CEA8"/>
+          <w:sz w:val="21"/>
+          <w:szCs w:val="21"/>
+          <w:lang w:val="it-IT" w:eastAsia="de-CH"/>
+        </w:rPr>
+        <w:t>6</w:t>
+      </w:r>
+      <w:r>
+        <w:rPr>
+          <w:rFonts w:ascii="Consolas" w:eastAsia="Times New Roman" w:hAnsi="Consolas" w:cs="Times New Roman"/>
+          <w:color w:val="D4D4D4"/>
+          <w:sz w:val="21"/>
+          <w:szCs w:val="21"/>
+          <w:lang w:val="it-IT" w:eastAsia="de-CH"/>
+        </w:rPr>
+        <w:t>;</w:t>
+      </w:r>
+    </w:p>
+    <w:p>
+      <w:pPr>
+        <w:shd w:val="clear" w:color="auto" w:fill="1E1E1E"/>
+        <w:spacing w:after="0" w:line="285" w:lineRule="atLeast"/>
+        <w:rPr>
+          <w:rFonts w:ascii="Consolas" w:eastAsia="Times New Roman" w:hAnsi="Consolas" w:cs="Times New Roman"/>
+          <w:color w:val="D4D4D4"/>
+          <w:sz w:val="21"/>
+          <w:szCs w:val="21"/>
+          <w:lang w:val="it-IT" w:eastAsia="de-CH"/>
+        </w:rPr>
+      </w:pPr>
+      <w:r>
+        <w:rPr>
+          <w:rFonts w:ascii="Consolas" w:eastAsia="Times New Roman" w:hAnsi="Consolas" w:cs="Times New Roman"/>
+          <w:color w:val="9CDCFE"/>
+          <w:sz w:val="21"/>
+          <w:szCs w:val="21"/>
+          <w:lang w:val="it-IT" w:eastAsia="de-CH"/>
+        </w:rPr>
+        <w:t>b</w:t>
+      </w:r>
+      <w:r>
+        <w:rPr>
+          <w:rFonts w:ascii="Consolas" w:eastAsia="Times New Roman" w:hAnsi="Consolas" w:cs="Times New Roman"/>
+          <w:color w:val="D4D4D4"/>
+          <w:sz w:val="21"/>
+          <w:szCs w:val="21"/>
+          <w:lang w:val="it-IT" w:eastAsia="de-CH"/>
+        </w:rPr>
+        <w:t xml:space="preserve"> = </w:t>
+      </w:r>
+      <w:r>
+        <w:rPr>
+          <w:rFonts w:ascii="Consolas" w:eastAsia="Times New Roman" w:hAnsi="Consolas" w:cs="Times New Roman"/>
+          <w:color w:val="CE9178"/>
+          <w:sz w:val="21"/>
+          <w:szCs w:val="21"/>
+          <w:lang w:val="it-IT" w:eastAsia="de-CH"/>
+        </w:rPr>
+        <w:t>"6"</w:t>
+      </w:r>
+      <w:r>
+        <w:rPr>
+          <w:rFonts w:ascii="Consolas" w:eastAsia="Times New Roman" w:hAnsi="Consolas" w:cs="Times New Roman"/>
+          <w:color w:val="D4D4D4"/>
+          <w:sz w:val="21"/>
+          <w:szCs w:val="21"/>
+          <w:lang w:val="it-IT" w:eastAsia="de-CH"/>
+        </w:rPr>
+        <w:t>;</w:t>
+      </w:r>
+    </w:p>
+    <w:p>
+      <w:pPr>
+        <w:shd w:val="clear" w:color="auto" w:fill="1E1E1E"/>
+        <w:spacing w:after="0" w:line="285" w:lineRule="atLeast"/>
+        <w:rPr>
+          <w:rFonts w:ascii="Consolas" w:eastAsia="Times New Roman" w:hAnsi="Consolas" w:cs="Times New Roman"/>
+          <w:color w:val="D4D4D4"/>
+          <w:sz w:val="21"/>
+          <w:szCs w:val="21"/>
+          <w:lang w:val="it-IT" w:eastAsia="de-CH"/>
+        </w:rPr>
+      </w:pPr>
+      <w:r>
+        <w:rPr>
+          <w:rFonts w:ascii="Consolas" w:eastAsia="Times New Roman" w:hAnsi="Consolas" w:cs="Times New Roman"/>
+          <w:color w:val="9CDCFE"/>
+          <w:sz w:val="21"/>
+          <w:szCs w:val="21"/>
+          <w:lang w:val="it-IT" w:eastAsia="de-CH"/>
+        </w:rPr>
+        <w:t>c</w:t>
+      </w:r>
+      <w:r>
+        <w:rPr>
+          <w:rFonts w:ascii="Consolas" w:eastAsia="Times New Roman" w:hAnsi="Consolas" w:cs="Times New Roman"/>
+          <w:color w:val="D4D4D4"/>
+          <w:sz w:val="21"/>
+          <w:szCs w:val="21"/>
+          <w:lang w:val="it-IT" w:eastAsia="de-CH"/>
+        </w:rPr>
+        <w:t xml:space="preserve"> = </w:t>
+      </w:r>
+      <w:r>
+        <w:rPr>
+          <w:rFonts w:ascii="Consolas" w:eastAsia="Times New Roman" w:hAnsi="Consolas" w:cs="Times New Roman"/>
+          <w:color w:val="9CDCFE"/>
+          <w:sz w:val="21"/>
+          <w:szCs w:val="21"/>
+          <w:lang w:val="it-IT" w:eastAsia="de-CH"/>
+        </w:rPr>
+        <w:t>a</w:t>
+      </w:r>
+      <w:r>
+        <w:rPr>
+          <w:rFonts w:ascii="Consolas" w:eastAsia="Times New Roman" w:hAnsi="Consolas" w:cs="Times New Roman"/>
+          <w:color w:val="D4D4D4"/>
+          <w:sz w:val="21"/>
+          <w:szCs w:val="21"/>
+          <w:lang w:val="it-IT" w:eastAsia="de-CH"/>
+        </w:rPr>
+        <w:t xml:space="preserve"> /  </w:t>
+      </w:r>
+      <w:r>
+        <w:rPr>
+          <w:rFonts w:ascii="Consolas" w:eastAsia="Times New Roman" w:hAnsi="Consolas" w:cs="Times New Roman"/>
+          <w:color w:val="9CDCFE"/>
+          <w:sz w:val="21"/>
+          <w:szCs w:val="21"/>
+          <w:lang w:val="it-IT" w:eastAsia="de-CH"/>
+        </w:rPr>
+        <w:t>b</w:t>
+      </w:r>
+      <w:r>
+        <w:rPr>
+          <w:rFonts w:ascii="Consolas" w:eastAsia="Times New Roman" w:hAnsi="Consolas" w:cs="Times New Roman"/>
+          <w:color w:val="D4D4D4"/>
+          <w:sz w:val="21"/>
+          <w:szCs w:val="21"/>
+          <w:lang w:val="it-IT" w:eastAsia="de-CH"/>
+        </w:rPr>
+        <w:t>;</w:t>
+      </w:r>
+    </w:p>
+    <w:p>
+      <w:pPr>
+        <w:shd w:val="clear" w:color="auto" w:fill="1E1E1E"/>
+        <w:spacing w:after="0" w:line="285" w:lineRule="atLeast"/>
+        <w:rPr>
+          <w:rFonts w:ascii="Consolas" w:eastAsia="Times New Roman" w:hAnsi="Consolas" w:cs="Times New Roman"/>
+          <w:color w:val="D4D4D4"/>
+          <w:sz w:val="21"/>
+          <w:szCs w:val="21"/>
+          <w:lang w:val="it-IT" w:eastAsia="de-CH"/>
+        </w:rPr>
+      </w:pPr>
+      <w:r>
+        <w:rPr>
+          <w:rFonts w:ascii="Consolas" w:eastAsia="Times New Roman" w:hAnsi="Consolas" w:cs="Times New Roman"/>
+          <w:color w:val="9CDCFE"/>
+          <w:sz w:val="21"/>
+          <w:szCs w:val="21"/>
+          <w:lang w:val="it-IT" w:eastAsia="de-CH"/>
+        </w:rPr>
+        <w:t>console</w:t>
+      </w:r>
+      <w:r>
+        <w:rPr>
+          <w:rFonts w:ascii="Consolas" w:eastAsia="Times New Roman" w:hAnsi="Consolas" w:cs="Times New Roman"/>
+          <w:color w:val="D4D4D4"/>
+          <w:sz w:val="21"/>
+          <w:szCs w:val="21"/>
+          <w:lang w:val="it-IT" w:eastAsia="de-CH"/>
+        </w:rPr>
+        <w:t>.</w:t>
+      </w:r>
+      <w:r>
+        <w:rPr>
+          <w:rFonts w:ascii="Consolas" w:eastAsia="Times New Roman" w:hAnsi="Consolas" w:cs="Times New Roman"/>
+          <w:color w:val="DCDCAA"/>
+          <w:sz w:val="21"/>
+          <w:szCs w:val="21"/>
+          <w:lang w:val="it-IT" w:eastAsia="de-CH"/>
+        </w:rPr>
+        <w:t>log</w:t>
+      </w:r>
+      <w:r>
+        <w:rPr>
+          <w:rFonts w:ascii="Consolas" w:eastAsia="Times New Roman" w:hAnsi="Consolas" w:cs="Times New Roman"/>
+          <w:color w:val="D4D4D4"/>
+          <w:sz w:val="21"/>
+          <w:szCs w:val="21"/>
+          <w:lang w:val="it-IT" w:eastAsia="de-CH"/>
+        </w:rPr>
+        <w:t>(</w:t>
+      </w:r>
+      <w:r>
+        <w:rPr>
+          <w:rFonts w:ascii="Consolas" w:eastAsia="Times New Roman" w:hAnsi="Consolas" w:cs="Times New Roman"/>
+          <w:color w:val="9CDCFE"/>
+          <w:sz w:val="21"/>
+          <w:szCs w:val="21"/>
+          <w:lang w:val="it-IT" w:eastAsia="de-CH"/>
+        </w:rPr>
+        <w:t>c</w:t>
+      </w:r>
+      <w:r>
+        <w:rPr>
+          <w:rFonts w:ascii="Consolas" w:eastAsia="Times New Roman" w:hAnsi="Consolas" w:cs="Times New Roman"/>
+          <w:color w:val="D4D4D4"/>
+          <w:sz w:val="21"/>
+          <w:szCs w:val="21"/>
+          <w:lang w:val="it-IT" w:eastAsia="de-CH"/>
+        </w:rPr>
+        <w:t>);</w:t>
+      </w:r>
+    </w:p>
+    <w:p>
+      <w:pPr>
+        <w:shd w:val="clear" w:color="auto" w:fill="1E1E1E"/>
+        <w:spacing w:after="0" w:line="285" w:lineRule="atLeast"/>
+        <w:rPr>
+          <w:rFonts w:ascii="Consolas" w:eastAsia="Times New Roman" w:hAnsi="Consolas" w:cs="Times New Roman"/>
+          <w:color w:val="6A9955"/>
+          <w:sz w:val="21"/>
+          <w:szCs w:val="21"/>
+          <w:lang w:eastAsia="de-CH"/>
+        </w:rPr>
+      </w:pPr>
+      <w:r>
+        <w:rPr>
+          <w:rFonts w:ascii="Consolas" w:eastAsia="Times New Roman" w:hAnsi="Consolas" w:cs="Times New Roman"/>
+          <w:color w:val="6A9955"/>
+          <w:sz w:val="21"/>
+          <w:szCs w:val="21"/>
+          <w:lang w:eastAsia="de-CH"/>
+        </w:rPr>
+        <w:t>//1</w:t>
+      </w:r>
+    </w:p>
+    <w:p>
+      <w:pPr>
+        <w:shd w:val="clear" w:color="auto" w:fill="1E1E1E"/>
+        <w:spacing w:after="0" w:line="285" w:lineRule="atLeast"/>
+        <w:rPr>
+          <w:rFonts w:ascii="Consolas" w:eastAsia="Times New Roman" w:hAnsi="Consolas" w:cs="Times New Roman"/>
+          <w:color w:val="D4D4D4"/>
+          <w:sz w:val="21"/>
+          <w:szCs w:val="21"/>
+          <w:lang w:eastAsia="de-CH"/>
+        </w:rPr>
+      </w:pPr>
+      <w:r>
+        <w:rPr>
+          <w:rFonts w:ascii="Consolas" w:eastAsia="Times New Roman" w:hAnsi="Consolas" w:cs="Times New Roman"/>
+          <w:color w:val="6A9955"/>
+          <w:sz w:val="21"/>
+          <w:szCs w:val="21"/>
+          <w:lang w:eastAsia="de-CH"/>
+        </w:rPr>
+        <w:t>//junge was das</w:t>
+      </w:r>
+    </w:p>
+    <w:p/>
+    <w:p>
+      <w:r>
+        <w:t>+ wird verwendet um text zu vereinen, deshalb gibt die erste Rechnung 66 aus.</w:t>
       </w:r>
     </w:p>
     <w:sectPr>

</xml_diff>